<commit_message>
MODIFICACION DE ESPECIFICACION DE REGLAS DE NEGOCIO
</commit_message>
<xml_diff>
--- a/ tsp01-contratos-clientes/ITERACCION01/SI01/ESPECIFICACIONES/2. Reglas del Negocio - Gestion Contrato Clientes SLA.docx
+++ b/ tsp01-contratos-clientes/ITERACCION01/SI01/ESPECIFICACIONES/2. Reglas del Negocio - Gestion Contrato Clientes SLA.docx
@@ -447,7 +447,6 @@
       <w:r>
         <w:rPr>
           <w:noProof/>
-          <w:highlight w:val="yellow"/>
         </w:rPr>
         <w:t>1.</w:t>
       </w:r>
@@ -465,14 +464,7 @@
         <w:rPr>
           <w:noProof/>
         </w:rPr>
-        <w:t xml:space="preserve">RN001 </w:t>
-      </w:r>
-      <w:r>
-        <w:rPr>
-          <w:noProof/>
-          <w:highlight w:val="yellow"/>
-        </w:rPr>
-        <w:t>Tipos de Cliente</w:t>
+        <w:t>RN001 Tipos de Cliente</w:t>
       </w:r>
       <w:r>
         <w:rPr>
@@ -490,7 +482,7 @@
         <w:rPr>
           <w:noProof/>
         </w:rPr>
-        <w:instrText xml:space="preserve"> PAGEREF _Toc324008654 \h </w:instrText>
+        <w:instrText xml:space="preserve"> PAGEREF _Toc324009410 \h </w:instrText>
       </w:r>
       <w:r>
         <w:rPr>
@@ -568,7 +560,7 @@
         <w:rPr>
           <w:noProof/>
         </w:rPr>
-        <w:instrText xml:space="preserve"> PAGEREF _Toc324008655 \h </w:instrText>
+        <w:instrText xml:space="preserve"> PAGEREF _Toc324009411 \h </w:instrText>
       </w:r>
       <w:r>
         <w:rPr>
@@ -646,7 +638,7 @@
         <w:rPr>
           <w:noProof/>
         </w:rPr>
-        <w:instrText xml:space="preserve"> PAGEREF _Toc324008656 \h </w:instrText>
+        <w:instrText xml:space="preserve"> PAGEREF _Toc324009412 \h </w:instrText>
       </w:r>
       <w:r>
         <w:rPr>
@@ -724,7 +716,7 @@
         <w:rPr>
           <w:noProof/>
         </w:rPr>
-        <w:instrText xml:space="preserve"> PAGEREF _Toc324008657 \h </w:instrText>
+        <w:instrText xml:space="preserve"> PAGEREF _Toc324009413 \h </w:instrText>
       </w:r>
       <w:r>
         <w:rPr>
@@ -802,7 +794,7 @@
         <w:rPr>
           <w:noProof/>
         </w:rPr>
-        <w:instrText xml:space="preserve"> PAGEREF _Toc324008658 \h </w:instrText>
+        <w:instrText xml:space="preserve"> PAGEREF _Toc324009414 \h </w:instrText>
       </w:r>
       <w:r>
         <w:rPr>
@@ -880,7 +872,7 @@
         <w:rPr>
           <w:noProof/>
         </w:rPr>
-        <w:instrText xml:space="preserve"> PAGEREF _Toc324008659 \h </w:instrText>
+        <w:instrText xml:space="preserve"> PAGEREF _Toc324009415 \h </w:instrText>
       </w:r>
       <w:r>
         <w:rPr>
@@ -958,7 +950,7 @@
         <w:rPr>
           <w:noProof/>
         </w:rPr>
-        <w:instrText xml:space="preserve"> PAGEREF _Toc324008660 \h </w:instrText>
+        <w:instrText xml:space="preserve"> PAGEREF _Toc324009416 \h </w:instrText>
       </w:r>
       <w:r>
         <w:rPr>
@@ -1036,7 +1028,7 @@
         <w:rPr>
           <w:noProof/>
         </w:rPr>
-        <w:instrText xml:space="preserve"> PAGEREF _Toc324008661 \h </w:instrText>
+        <w:instrText xml:space="preserve"> PAGEREF _Toc324009417 \h </w:instrText>
       </w:r>
       <w:r>
         <w:rPr>
@@ -1114,7 +1106,7 @@
         <w:rPr>
           <w:noProof/>
         </w:rPr>
-        <w:instrText xml:space="preserve"> PAGEREF _Toc324008662 \h </w:instrText>
+        <w:instrText xml:space="preserve"> PAGEREF _Toc324009418 \h </w:instrText>
       </w:r>
       <w:r>
         <w:rPr>
@@ -1192,7 +1184,7 @@
         <w:rPr>
           <w:noProof/>
         </w:rPr>
-        <w:instrText xml:space="preserve"> PAGEREF _Toc324008663 \h </w:instrText>
+        <w:instrText xml:space="preserve"> PAGEREF _Toc324009419 \h </w:instrText>
       </w:r>
       <w:r>
         <w:rPr>
@@ -1270,7 +1262,7 @@
         <w:rPr>
           <w:noProof/>
         </w:rPr>
-        <w:instrText xml:space="preserve"> PAGEREF _Toc324008664 \h </w:instrText>
+        <w:instrText xml:space="preserve"> PAGEREF _Toc324009420 \h </w:instrText>
       </w:r>
       <w:r>
         <w:rPr>
@@ -1348,7 +1340,7 @@
         <w:rPr>
           <w:noProof/>
         </w:rPr>
-        <w:instrText xml:space="preserve"> PAGEREF _Toc324008665 \h </w:instrText>
+        <w:instrText xml:space="preserve"> PAGEREF _Toc324009421 \h </w:instrText>
       </w:r>
       <w:r>
         <w:rPr>
@@ -1426,7 +1418,7 @@
         <w:rPr>
           <w:noProof/>
         </w:rPr>
-        <w:instrText xml:space="preserve"> PAGEREF _Toc324008666 \h </w:instrText>
+        <w:instrText xml:space="preserve"> PAGEREF _Toc324009422 \h </w:instrText>
       </w:r>
       <w:r>
         <w:rPr>
@@ -1504,7 +1496,7 @@
         <w:rPr>
           <w:noProof/>
         </w:rPr>
-        <w:instrText xml:space="preserve"> PAGEREF _Toc324008667 \h </w:instrText>
+        <w:instrText xml:space="preserve"> PAGEREF _Toc324009423 \h </w:instrText>
       </w:r>
       <w:r>
         <w:rPr>
@@ -1582,7 +1574,7 @@
         <w:rPr>
           <w:noProof/>
         </w:rPr>
-        <w:instrText xml:space="preserve"> PAGEREF _Toc324008668 \h </w:instrText>
+        <w:instrText xml:space="preserve"> PAGEREF _Toc324009424 \h </w:instrText>
       </w:r>
       <w:r>
         <w:rPr>
@@ -1642,14 +1634,7 @@
         <w:rPr>
           <w:noProof/>
         </w:rPr>
-        <w:t xml:space="preserve">RN016 Tipos de </w:t>
-      </w:r>
-      <w:r>
-        <w:rPr>
-          <w:noProof/>
-          <w:highlight w:val="yellow"/>
-        </w:rPr>
-        <w:t>Penalidades</w:t>
+        <w:t>RN016 Tipos de Penalidades</w:t>
       </w:r>
       <w:r>
         <w:rPr>
@@ -1667,7 +1652,7 @@
         <w:rPr>
           <w:noProof/>
         </w:rPr>
-        <w:instrText xml:space="preserve"> PAGEREF _Toc324008669 \h </w:instrText>
+        <w:instrText xml:space="preserve"> PAGEREF _Toc324009425 \h </w:instrText>
       </w:r>
       <w:r>
         <w:rPr>
@@ -1713,13 +1698,10 @@
     <w:p>
       <w:pPr>
         <w:pStyle w:val="Ttulo1"/>
-        <w:rPr>
-          <w:highlight w:val="yellow"/>
-        </w:rPr>
       </w:pPr>
       <w:bookmarkStart w:id="0" w:name="_Toc436203378"/>
       <w:bookmarkStart w:id="1" w:name="_Toc452813578"/>
-      <w:bookmarkStart w:id="2" w:name="_Toc324008654"/>
+      <w:bookmarkStart w:id="2" w:name="_Toc324009410"/>
       <w:r>
         <w:t>RN0</w:t>
       </w:r>
@@ -1727,13 +1709,7 @@
         <w:t>0</w:t>
       </w:r>
       <w:r>
-        <w:t xml:space="preserve">1 </w:t>
-      </w:r>
-      <w:r>
-        <w:rPr>
-          <w:highlight w:val="yellow"/>
-        </w:rPr>
-        <w:t>Tipos de Cliente</w:t>
+        <w:t>1 Tipos de Cliente</w:t>
       </w:r>
       <w:bookmarkEnd w:id="2"/>
     </w:p>
@@ -1742,7 +1718,10 @@
         <w:pStyle w:val="InfoBlue"/>
       </w:pPr>
       <w:r>
-        <w:t>Se definen los siguientes Tipos de Clientes: 1= Básico, 2= Medios y 3= Premium</w:t>
+        <w:t xml:space="preserve">Se definen los siguientes Tipos de Clientes: </w:t>
+      </w:r>
+      <w:r>
+        <w:t>potenciales, prospectos, primerizos, esporádicos, habituales, leales, desgastados e inactivos/desertores.</w:t>
       </w:r>
     </w:p>
     <w:p>
@@ -1754,7 +1733,7 @@
       <w:pPr>
         <w:pStyle w:val="Ttulo1"/>
       </w:pPr>
-      <w:bookmarkStart w:id="3" w:name="_Toc324008655"/>
+      <w:bookmarkStart w:id="3" w:name="_Toc324009411"/>
       <w:r>
         <w:t>RN0</w:t>
       </w:r>
@@ -1847,7 +1826,7 @@
       <w:pPr>
         <w:pStyle w:val="Ttulo1"/>
       </w:pPr>
-      <w:bookmarkStart w:id="4" w:name="_Toc324008656"/>
+      <w:bookmarkStart w:id="4" w:name="_Toc324009412"/>
       <w:r>
         <w:t>RN0</w:t>
       </w:r>
@@ -1911,7 +1890,7 @@
       <w:pPr>
         <w:pStyle w:val="Ttulo1"/>
       </w:pPr>
-      <w:bookmarkStart w:id="5" w:name="_Toc324008657"/>
+      <w:bookmarkStart w:id="5" w:name="_Toc324009413"/>
       <w:r>
         <w:t>RN004 Tipos de Servicio</w:t>
       </w:r>
@@ -2182,7 +2161,7 @@
       <w:pPr>
         <w:pStyle w:val="Ttulo1"/>
       </w:pPr>
-      <w:bookmarkStart w:id="6" w:name="_Toc324008658"/>
+      <w:bookmarkStart w:id="6" w:name="_Toc324009414"/>
       <w:r>
         <w:lastRenderedPageBreak/>
         <w:t>RN0</w:t>
@@ -4217,7 +4196,7 @@
       <w:pPr>
         <w:pStyle w:val="Ttulo1"/>
       </w:pPr>
-      <w:bookmarkStart w:id="7" w:name="_Toc324008659"/>
+      <w:bookmarkStart w:id="7" w:name="_Toc324009415"/>
       <w:r>
         <w:t>RN0</w:t>
       </w:r>
@@ -4409,7 +4388,7 @@
       <w:pPr>
         <w:pStyle w:val="Ttulo1"/>
       </w:pPr>
-      <w:bookmarkStart w:id="8" w:name="_Toc324008660"/>
+      <w:bookmarkStart w:id="8" w:name="_Toc324009416"/>
       <w:r>
         <w:t>RN0</w:t>
       </w:r>
@@ -4449,7 +4428,7 @@
       <w:pPr>
         <w:pStyle w:val="Ttulo1"/>
       </w:pPr>
-      <w:bookmarkStart w:id="9" w:name="_Toc324008661"/>
+      <w:bookmarkStart w:id="9" w:name="_Toc324009417"/>
       <w:r>
         <w:t>RN0</w:t>
       </w:r>
@@ -4481,7 +4460,7 @@
       <w:pPr>
         <w:pStyle w:val="Ttulo1"/>
       </w:pPr>
-      <w:bookmarkStart w:id="10" w:name="_Toc324008662"/>
+      <w:bookmarkStart w:id="10" w:name="_Toc324009418"/>
       <w:r>
         <w:t>RN0</w:t>
       </w:r>
@@ -4513,7 +4492,7 @@
       <w:pPr>
         <w:pStyle w:val="Ttulo1"/>
       </w:pPr>
-      <w:bookmarkStart w:id="11" w:name="_Toc324008663"/>
+      <w:bookmarkStart w:id="11" w:name="_Toc324009419"/>
       <w:r>
         <w:t>RN0</w:t>
       </w:r>
@@ -4542,7 +4521,7 @@
       <w:pPr>
         <w:pStyle w:val="Ttulo1"/>
       </w:pPr>
-      <w:bookmarkStart w:id="12" w:name="_Toc324008664"/>
+      <w:bookmarkStart w:id="12" w:name="_Toc324009420"/>
       <w:r>
         <w:t>RN0</w:t>
       </w:r>
@@ -4587,7 +4566,7 @@
       <w:pPr>
         <w:pStyle w:val="Ttulo1"/>
       </w:pPr>
-      <w:bookmarkStart w:id="13" w:name="_Toc324008665"/>
+      <w:bookmarkStart w:id="13" w:name="_Toc324009421"/>
       <w:r>
         <w:t>RN0</w:t>
       </w:r>
@@ -4619,7 +4598,7 @@
       <w:pPr>
         <w:pStyle w:val="Ttulo1"/>
       </w:pPr>
-      <w:bookmarkStart w:id="14" w:name="_Toc324008666"/>
+      <w:bookmarkStart w:id="14" w:name="_Toc324009422"/>
       <w:r>
         <w:t>RN1</w:t>
       </w:r>
@@ -4668,7 +4647,7 @@
       <w:pPr>
         <w:pStyle w:val="Ttulo1"/>
       </w:pPr>
-      <w:bookmarkStart w:id="15" w:name="_Toc324008667"/>
+      <w:bookmarkStart w:id="15" w:name="_Toc324009423"/>
       <w:r>
         <w:t>RN01</w:t>
       </w:r>
@@ -4722,7 +4701,7 @@
       <w:pPr>
         <w:pStyle w:val="Ttulo1"/>
       </w:pPr>
-      <w:bookmarkStart w:id="16" w:name="_Toc324008668"/>
+      <w:bookmarkStart w:id="16" w:name="_Toc324009424"/>
       <w:r>
         <w:t>RN01</w:t>
       </w:r>
@@ -4753,34 +4732,8 @@
         <w:rPr>
           <w:color w:val="0000FF"/>
         </w:rPr>
-        <w:t>Según el tipo de contrato se determinarán comisiones evaluadoras para el cierre del contrato.</w:t>
-      </w:r>
-    </w:p>
-    <w:p/>
-    <w:p>
-      <w:pPr>
-        <w:pStyle w:val="Ttulo1"/>
-      </w:pPr>
-      <w:bookmarkStart w:id="17" w:name="_Toc324008669"/>
-      <w:r>
-        <w:t>RN01</w:t>
-      </w:r>
-      <w:r>
-        <w:t>6</w:t>
-      </w:r>
-      <w:r>
-        <w:t xml:space="preserve"> </w:t>
-      </w:r>
-      <w:r>
-        <w:t xml:space="preserve">Tipos de </w:t>
-      </w:r>
-      <w:r>
-        <w:rPr>
-          <w:highlight w:val="yellow"/>
-        </w:rPr>
-        <w:t>Penalidades</w:t>
-      </w:r>
-      <w:bookmarkEnd w:id="17"/>
+        <w:t>Se definen los siguientes Tipos de Contrato:</w:t>
+      </w:r>
     </w:p>
     <w:p>
       <w:pPr>
@@ -4801,17 +4754,120 @@
         <w:rPr>
           <w:color w:val="0000FF"/>
         </w:rPr>
+        <w:t xml:space="preserve">Prestación de servicio sin suministro de repuestos, prestación de servicio con suministro de repuestos, servicio prestado, mantenimiento integral, mantenimiento preventivo, mantenimiento correctivo y </w:t>
+      </w:r>
+      <w:proofErr w:type="spellStart"/>
+      <w:r>
+        <w:rPr>
+          <w:color w:val="0000FF"/>
+        </w:rPr>
+        <w:t>outsourcing</w:t>
+      </w:r>
+      <w:proofErr w:type="spellEnd"/>
+      <w:r>
+        <w:rPr>
+          <w:color w:val="0000FF"/>
+        </w:rPr>
+        <w:t>.</w:t>
+      </w:r>
+    </w:p>
+    <w:p/>
+    <w:p>
+      <w:pPr>
+        <w:pStyle w:val="Ttulo1"/>
+      </w:pPr>
+      <w:bookmarkStart w:id="17" w:name="_Toc324009425"/>
+      <w:r>
+        <w:t>RN01</w:t>
+      </w:r>
+      <w:r>
+        <w:t>6</w:t>
+      </w:r>
+      <w:r>
+        <w:t xml:space="preserve"> </w:t>
+      </w:r>
+      <w:r>
+        <w:t xml:space="preserve">Tipos de </w:t>
+      </w:r>
+      <w:r>
+        <w:t>Penalidades</w:t>
+      </w:r>
+      <w:bookmarkEnd w:id="17"/>
+    </w:p>
+    <w:p>
+      <w:pPr>
+        <w:widowControl/>
+        <w:tabs>
+          <w:tab w:val="left" w:pos="720"/>
+        </w:tabs>
+        <w:autoSpaceDE w:val="0"/>
+        <w:autoSpaceDN w:val="0"/>
+        <w:adjustRightInd w:val="0"/>
+        <w:spacing w:before="1" w:after="95" w:line="240" w:lineRule="auto"/>
+        <w:ind w:left="72" w:right="18"/>
+        <w:rPr>
+          <w:color w:val="0000FF"/>
+        </w:rPr>
+      </w:pPr>
+      <w:r>
+        <w:rPr>
+          <w:color w:val="0000FF"/>
+        </w:rPr>
+        <w:t>Los Tipo de penalidades son los siguientes: incumplimiento, deficiencia y confidencialidad.</w:t>
+      </w:r>
+    </w:p>
+    <w:p>
+      <w:pPr>
+        <w:widowControl/>
+        <w:tabs>
+          <w:tab w:val="left" w:pos="720"/>
+        </w:tabs>
+        <w:autoSpaceDE w:val="0"/>
+        <w:autoSpaceDN w:val="0"/>
+        <w:adjustRightInd w:val="0"/>
+        <w:spacing w:before="1" w:after="95" w:line="240" w:lineRule="auto"/>
+        <w:ind w:left="72" w:right="18"/>
+        <w:rPr>
+          <w:color w:val="0000FF"/>
+        </w:rPr>
+      </w:pPr>
+      <w:r>
+        <w:rPr>
+          <w:color w:val="0000FF"/>
+        </w:rPr>
         <w:t xml:space="preserve"> Las penalidades se determinarán según el tipo de contrato</w:t>
       </w:r>
     </w:p>
     <w:p>
       <w:pPr>
-        <w:pStyle w:val="Textoindependiente"/>
-      </w:pPr>
-    </w:p>
-    <w:p>
-      <w:pPr>
-        <w:pStyle w:val="Textoindependiente"/>
+        <w:widowControl/>
+        <w:tabs>
+          <w:tab w:val="left" w:pos="720"/>
+        </w:tabs>
+        <w:autoSpaceDE w:val="0"/>
+        <w:autoSpaceDN w:val="0"/>
+        <w:adjustRightInd w:val="0"/>
+        <w:spacing w:before="1" w:after="95" w:line="240" w:lineRule="auto"/>
+        <w:ind w:left="72" w:right="18"/>
+        <w:rPr>
+          <w:color w:val="0000FF"/>
+        </w:rPr>
+      </w:pPr>
+    </w:p>
+    <w:p>
+      <w:pPr>
+        <w:widowControl/>
+        <w:tabs>
+          <w:tab w:val="left" w:pos="720"/>
+        </w:tabs>
+        <w:autoSpaceDE w:val="0"/>
+        <w:autoSpaceDN w:val="0"/>
+        <w:adjustRightInd w:val="0"/>
+        <w:spacing w:before="1" w:after="95" w:line="240" w:lineRule="auto"/>
+        <w:ind w:left="72" w:right="18"/>
+        <w:rPr>
+          <w:color w:val="0000FF"/>
+        </w:rPr>
       </w:pPr>
     </w:p>
     <w:sectPr>
@@ -4963,7 +5019,7 @@
               <w:rStyle w:val="Nmerodepgina"/>
               <w:noProof/>
             </w:rPr>
-            <w:t>5</w:t>
+            <w:t>4</w:t>
           </w:r>
           <w:r>
             <w:rPr>

</xml_diff>

<commit_message>
ACTUALIZACION DE ESPECIFICACION DE REGLAS DE NEGOCIO
</commit_message>
<xml_diff>
--- a/ tsp01-contratos-clientes/ITERACCION01/SI01/ESPECIFICACIONES/2. Reglas del Negocio - Gestion Contrato Clientes SLA.docx
+++ b/ tsp01-contratos-clientes/ITERACCION01/SI01/ESPECIFICACIONES/2. Reglas del Negocio - Gestion Contrato Clientes SLA.docx
@@ -1699,9 +1699,9 @@
       <w:pPr>
         <w:pStyle w:val="Ttulo1"/>
       </w:pPr>
-      <w:bookmarkStart w:id="0" w:name="_Toc436203378"/>
-      <w:bookmarkStart w:id="1" w:name="_Toc452813578"/>
-      <w:bookmarkStart w:id="2" w:name="_Toc324009410"/>
+      <w:bookmarkStart w:id="0" w:name="_Toc324009410"/>
+      <w:bookmarkStart w:id="1" w:name="_Toc436203378"/>
+      <w:bookmarkStart w:id="2" w:name="_Toc452813578"/>
       <w:r>
         <w:t>RN0</w:t>
       </w:r>
@@ -1711,7 +1711,7 @@
       <w:r>
         <w:t>1 Tipos de Cliente</w:t>
       </w:r>
-      <w:bookmarkEnd w:id="2"/>
+      <w:bookmarkEnd w:id="0"/>
     </w:p>
     <w:p>
       <w:pPr>
@@ -1839,8 +1839,8 @@
       <w:r>
         <w:t xml:space="preserve"> Tipos de </w:t>
       </w:r>
-      <w:bookmarkEnd w:id="0"/>
       <w:bookmarkEnd w:id="1"/>
+      <w:bookmarkEnd w:id="2"/>
       <w:r>
         <w:t>Cliente</w:t>
       </w:r>
@@ -2170,7 +2170,13 @@
         <w:t>05</w:t>
       </w:r>
       <w:r>
-        <w:t xml:space="preserve"> Formato Contrato</w:t>
+        <w:t xml:space="preserve"> Formato </w:t>
+      </w:r>
+      <w:r>
+        <w:t xml:space="preserve">de </w:t>
+      </w:r>
+      <w:r>
+        <w:t>Contrato</w:t>
       </w:r>
       <w:bookmarkEnd w:id="6"/>
     </w:p>
@@ -4207,7 +4213,13 @@
         <w:t>6</w:t>
       </w:r>
       <w:r>
-        <w:t xml:space="preserve"> Formato Adenda</w:t>
+        <w:t xml:space="preserve"> Formato </w:t>
+      </w:r>
+      <w:r>
+        <w:t xml:space="preserve">de </w:t>
+      </w:r>
+      <w:r>
+        <w:t>Adenda</w:t>
       </w:r>
       <w:bookmarkEnd w:id="7"/>
     </w:p>
@@ -4396,7 +4408,7 @@
         <w:t>07</w:t>
       </w:r>
       <w:r>
-        <w:t xml:space="preserve">  Frecuencia de Seguimiento de Clientes</w:t>
+        <w:t xml:space="preserve">  Frecuencia de Seguimiento de Cliente</w:t>
       </w:r>
       <w:bookmarkEnd w:id="8"/>
     </w:p>
@@ -4439,7 +4451,13 @@
         <w:t>8</w:t>
       </w:r>
       <w:r>
-        <w:t xml:space="preserve"> Generación Contratos</w:t>
+        <w:t xml:space="preserve"> Generación </w:t>
+      </w:r>
+      <w:r>
+        <w:t xml:space="preserve">de </w:t>
+      </w:r>
+      <w:r>
+        <w:t>Contrato</w:t>
       </w:r>
       <w:bookmarkEnd w:id="9"/>
     </w:p>
@@ -4471,7 +4489,13 @@
         <w:t xml:space="preserve"> </w:t>
       </w:r>
       <w:r>
-        <w:t>Generación Adendas</w:t>
+        <w:t xml:space="preserve">Generación </w:t>
+      </w:r>
+      <w:r>
+        <w:t xml:space="preserve">de </w:t>
+      </w:r>
+      <w:r>
+        <w:t>Adenda</w:t>
       </w:r>
       <w:bookmarkEnd w:id="10"/>
     </w:p>
@@ -4511,6 +4535,16 @@
       <w:r>
         <w:t>El cálculo para determinar el monto de Contrato es:</w:t>
       </w:r>
+    </w:p>
+    <w:p>
+      <w:pPr>
+        <w:pStyle w:val="Textoindependiente"/>
+      </w:pPr>
+    </w:p>
+    <w:p>
+      <w:pPr>
+        <w:pStyle w:val="Textoindependiente"/>
+      </w:pPr>
     </w:p>
     <w:p>
       <w:pPr>
@@ -4577,7 +4611,7 @@
         <w:t xml:space="preserve"> </w:t>
       </w:r>
       <w:r>
-        <w:t>Descuento en precios de Servicios</w:t>
+        <w:t>Descuento en precios de Servicio</w:t>
       </w:r>
       <w:bookmarkEnd w:id="13"/>
     </w:p>
@@ -4609,7 +4643,7 @@
         <w:t xml:space="preserve"> </w:t>
       </w:r>
       <w:r>
-        <w:t>Polémica de Contratos</w:t>
+        <w:t>Polémica de Contrato</w:t>
       </w:r>
       <w:bookmarkEnd w:id="14"/>
     </w:p>
@@ -4709,7 +4743,10 @@
         <w:t>5</w:t>
       </w:r>
       <w:r>
-        <w:t xml:space="preserve"> Tipos de contrato</w:t>
+        <w:t xml:space="preserve"> Tipos de C</w:t>
+      </w:r>
+      <w:r>
+        <w:t>ontrato</w:t>
       </w:r>
       <w:bookmarkEnd w:id="16"/>
     </w:p>
@@ -4790,7 +4827,7 @@
         <w:t xml:space="preserve">Tipos de </w:t>
       </w:r>
       <w:r>
-        <w:t>Penalidades</w:t>
+        <w:t>Penalidad</w:t>
       </w:r>
       <w:bookmarkEnd w:id="17"/>
     </w:p>
@@ -4815,60 +4852,18 @@
         </w:rPr>
         <w:t>Los Tipo de penalidades son los siguientes: incumplimiento, deficiencia y confidencialidad.</w:t>
       </w:r>
-    </w:p>
-    <w:p>
-      <w:pPr>
-        <w:widowControl/>
-        <w:tabs>
-          <w:tab w:val="left" w:pos="720"/>
-        </w:tabs>
-        <w:autoSpaceDE w:val="0"/>
-        <w:autoSpaceDN w:val="0"/>
-        <w:adjustRightInd w:val="0"/>
-        <w:spacing w:before="1" w:after="95" w:line="240" w:lineRule="auto"/>
-        <w:ind w:left="72" w:right="18"/>
+      <w:r>
         <w:rPr>
           <w:color w:val="0000FF"/>
         </w:rPr>
-      </w:pPr>
+        <w:t xml:space="preserve"> </w:t>
+      </w:r>
       <w:r>
         <w:rPr>
           <w:color w:val="0000FF"/>
         </w:rPr>
         <w:t xml:space="preserve"> Las penalidades se determinarán según el tipo de contrato</w:t>
       </w:r>
-    </w:p>
-    <w:p>
-      <w:pPr>
-        <w:widowControl/>
-        <w:tabs>
-          <w:tab w:val="left" w:pos="720"/>
-        </w:tabs>
-        <w:autoSpaceDE w:val="0"/>
-        <w:autoSpaceDN w:val="0"/>
-        <w:adjustRightInd w:val="0"/>
-        <w:spacing w:before="1" w:after="95" w:line="240" w:lineRule="auto"/>
-        <w:ind w:left="72" w:right="18"/>
-        <w:rPr>
-          <w:color w:val="0000FF"/>
-        </w:rPr>
-      </w:pPr>
-    </w:p>
-    <w:p>
-      <w:pPr>
-        <w:widowControl/>
-        <w:tabs>
-          <w:tab w:val="left" w:pos="720"/>
-        </w:tabs>
-        <w:autoSpaceDE w:val="0"/>
-        <w:autoSpaceDN w:val="0"/>
-        <w:adjustRightInd w:val="0"/>
-        <w:spacing w:before="1" w:after="95" w:line="240" w:lineRule="auto"/>
-        <w:ind w:left="72" w:right="18"/>
-        <w:rPr>
-          <w:color w:val="0000FF"/>
-        </w:rPr>
-      </w:pPr>
     </w:p>
     <w:sectPr>
       <w:headerReference w:type="default" r:id="rId8"/>
@@ -5019,7 +5014,7 @@
               <w:rStyle w:val="Nmerodepgina"/>
               <w:noProof/>
             </w:rPr>
-            <w:t>4</w:t>
+            <w:t>8</w:t>
           </w:r>
           <w:r>
             <w:rPr>

</xml_diff>

<commit_message>
TERMINO DE ESPECIFICCION DE REGLAS DEL NEGOCIO
</commit_message>
<xml_diff>
--- a/ tsp01-contratos-clientes/ITERACCION01/SI01/ESPECIFICACIONES/2. Reglas del Negocio - Gestion Contrato Clientes SLA.docx
+++ b/ tsp01-contratos-clientes/ITERACCION01/SI01/ESPECIFICACIONES/2. Reglas del Negocio - Gestion Contrato Clientes SLA.docx
@@ -4240,6 +4240,57 @@
       <w:pPr>
         <w:pStyle w:val="Textoindependiente"/>
       </w:pPr>
+      <w:r>
+        <w:rPr>
+          <w:noProof/>
+          <w:lang w:eastAsia="es-PE"/>
+        </w:rPr>
+        <w:drawing>
+          <wp:inline distT="0" distB="0" distL="0" distR="0">
+            <wp:extent cx="5943600" cy="6436484"/>
+            <wp:effectExtent l="19050" t="0" r="0" b="0"/>
+            <wp:docPr id="1" name="Imagen 1"/>
+            <wp:cNvGraphicFramePr>
+              <a:graphicFrameLocks xmlns:a="http://schemas.openxmlformats.org/drawingml/2006/main" noChangeAspect="1"/>
+            </wp:cNvGraphicFramePr>
+            <a:graphic xmlns:a="http://schemas.openxmlformats.org/drawingml/2006/main">
+              <a:graphicData uri="http://schemas.openxmlformats.org/drawingml/2006/picture">
+                <pic:pic xmlns:pic="http://schemas.openxmlformats.org/drawingml/2006/picture">
+                  <pic:nvPicPr>
+                    <pic:cNvPr id="0" name="Picture 1"/>
+                    <pic:cNvPicPr>
+                      <a:picLocks noChangeAspect="1" noChangeArrowheads="1"/>
+                    </pic:cNvPicPr>
+                  </pic:nvPicPr>
+                  <pic:blipFill>
+                    <a:blip r:embed="rId8" cstate="print"/>
+                    <a:srcRect/>
+                    <a:stretch>
+                      <a:fillRect/>
+                    </a:stretch>
+                  </pic:blipFill>
+                  <pic:spPr bwMode="auto">
+                    <a:xfrm>
+                      <a:off x="0" y="0"/>
+                      <a:ext cx="5943600" cy="6436484"/>
+                    </a:xfrm>
+                    <a:prstGeom prst="rect">
+                      <a:avLst/>
+                    </a:prstGeom>
+                    <a:noFill/>
+                    <a:ln w="9525">
+                      <a:noFill/>
+                      <a:miter lim="800000"/>
+                      <a:headEnd/>
+                      <a:tailEnd/>
+                    </a:ln>
+                  </pic:spPr>
+                </pic:pic>
+              </a:graphicData>
+            </a:graphic>
+          </wp:inline>
+        </w:drawing>
+      </w:r>
     </w:p>
     <w:p>
       <w:pPr>
@@ -4253,23 +4304,200 @@
     </w:p>
     <w:p>
       <w:pPr>
+        <w:pStyle w:val="Ttulo1"/>
+      </w:pPr>
+      <w:bookmarkStart w:id="8" w:name="_Toc324009416"/>
+      <w:r>
+        <w:lastRenderedPageBreak/>
+        <w:t>RN0</w:t>
+      </w:r>
+      <w:r>
+        <w:t>07</w:t>
+      </w:r>
+      <w:r>
+        <w:t xml:space="preserve">  Frecuencia de Seguimiento de Cliente</w:t>
+      </w:r>
+      <w:bookmarkEnd w:id="8"/>
+    </w:p>
+    <w:p>
+      <w:pPr>
+        <w:pStyle w:val="InfoBlue"/>
+      </w:pPr>
+      <w:r>
+        <w:t xml:space="preserve">La frecuencia de Seguimientos individuales a los Clientes </w:t>
+      </w:r>
+      <w:r>
+        <w:t xml:space="preserve">se </w:t>
+      </w:r>
+      <w:proofErr w:type="gramStart"/>
+      <w:r>
+        <w:t>deben</w:t>
+      </w:r>
+      <w:proofErr w:type="gramEnd"/>
+      <w:r>
+        <w:t xml:space="preserve"> realizar de manera mensual.</w:t>
+      </w:r>
+    </w:p>
+    <w:p>
+      <w:pPr>
         <w:pStyle w:val="Textoindependiente"/>
       </w:pPr>
     </w:p>
     <w:p>
       <w:pPr>
+        <w:pStyle w:val="Ttulo1"/>
+      </w:pPr>
+      <w:bookmarkStart w:id="9" w:name="_Toc324009417"/>
+      <w:r>
+        <w:t>RN0</w:t>
+      </w:r>
+      <w:r>
+        <w:t>0</w:t>
+      </w:r>
+      <w:r>
+        <w:t>8</w:t>
+      </w:r>
+      <w:r>
+        <w:t xml:space="preserve"> Generación </w:t>
+      </w:r>
+      <w:r>
+        <w:t xml:space="preserve">de </w:t>
+      </w:r>
+      <w:r>
+        <w:t>Contrato</w:t>
+      </w:r>
+      <w:bookmarkEnd w:id="9"/>
+    </w:p>
+    <w:p>
+      <w:pPr>
+        <w:pStyle w:val="InfoBlue"/>
+      </w:pPr>
+      <w:r>
+        <w:t>Si un cliente tiene un contrato por un servicio, no se deberá generar otro contrato por el mismo servicio mientras haya uno vigente.</w:t>
+      </w:r>
+    </w:p>
+    <w:p>
+      <w:pPr>
         <w:pStyle w:val="Textoindependiente"/>
       </w:pPr>
     </w:p>
     <w:p>
       <w:pPr>
+        <w:pStyle w:val="Ttulo1"/>
+      </w:pPr>
+      <w:bookmarkStart w:id="10" w:name="_Toc324009418"/>
+      <w:r>
+        <w:t>RN0</w:t>
+      </w:r>
+      <w:r>
+        <w:t>09</w:t>
+      </w:r>
+      <w:r>
+        <w:t xml:space="preserve"> </w:t>
+      </w:r>
+      <w:r>
+        <w:t xml:space="preserve">Generación </w:t>
+      </w:r>
+      <w:r>
+        <w:t xml:space="preserve">de </w:t>
+      </w:r>
+      <w:r>
+        <w:t>Adenda</w:t>
+      </w:r>
+      <w:bookmarkEnd w:id="10"/>
+    </w:p>
+    <w:p>
+      <w:pPr>
+        <w:pStyle w:val="InfoBlue"/>
+      </w:pPr>
+      <w:r>
+        <w:t>Se genera una Adenda sólo si el Contrato se encuentra vigente.</w:t>
+      </w:r>
+    </w:p>
+    <w:p>
+      <w:pPr>
         <w:pStyle w:val="Textoindependiente"/>
       </w:pPr>
     </w:p>
     <w:p>
       <w:pPr>
+        <w:pStyle w:val="Ttulo1"/>
+      </w:pPr>
+      <w:bookmarkStart w:id="11" w:name="_Toc324009419"/>
+      <w:r>
+        <w:t>RN0</w:t>
+      </w:r>
+      <w:r>
+        <w:t>10</w:t>
+      </w:r>
+      <w:r>
+        <w:t xml:space="preserve"> Cálculo de Monto de Contrato</w:t>
+      </w:r>
+      <w:bookmarkEnd w:id="11"/>
+    </w:p>
+    <w:p>
+      <w:pPr>
+        <w:pStyle w:val="InfoBlue"/>
+      </w:pPr>
+      <w:r>
+        <w:t>El cálculo para determinar el monto de Contrato es:</w:t>
+      </w:r>
+    </w:p>
+    <w:p>
+      <w:pPr>
         <w:pStyle w:val="Textoindependiente"/>
       </w:pPr>
+      <w:r>
+        <w:rPr>
+          <w:noProof/>
+          <w:lang w:eastAsia="es-PE"/>
+        </w:rPr>
+        <w:drawing>
+          <wp:inline distT="0" distB="0" distL="0" distR="0">
+            <wp:extent cx="5943600" cy="4933808"/>
+            <wp:effectExtent l="19050" t="0" r="0" b="0"/>
+            <wp:docPr id="4" name="Imagen 4"/>
+            <wp:cNvGraphicFramePr>
+              <a:graphicFrameLocks xmlns:a="http://schemas.openxmlformats.org/drawingml/2006/main" noChangeAspect="1"/>
+            </wp:cNvGraphicFramePr>
+            <a:graphic xmlns:a="http://schemas.openxmlformats.org/drawingml/2006/main">
+              <a:graphicData uri="http://schemas.openxmlformats.org/drawingml/2006/picture">
+                <pic:pic xmlns:pic="http://schemas.openxmlformats.org/drawingml/2006/picture">
+                  <pic:nvPicPr>
+                    <pic:cNvPr id="0" name="Picture 4"/>
+                    <pic:cNvPicPr>
+                      <a:picLocks noChangeAspect="1" noChangeArrowheads="1"/>
+                    </pic:cNvPicPr>
+                  </pic:nvPicPr>
+                  <pic:blipFill>
+                    <a:blip r:embed="rId9" cstate="print"/>
+                    <a:srcRect/>
+                    <a:stretch>
+                      <a:fillRect/>
+                    </a:stretch>
+                  </pic:blipFill>
+                  <pic:spPr bwMode="auto">
+                    <a:xfrm>
+                      <a:off x="0" y="0"/>
+                      <a:ext cx="5943600" cy="4933808"/>
+                    </a:xfrm>
+                    <a:prstGeom prst="rect">
+                      <a:avLst/>
+                    </a:prstGeom>
+                    <a:noFill/>
+                    <a:ln w="9525">
+                      <a:noFill/>
+                      <a:miter lim="800000"/>
+                      <a:headEnd/>
+                      <a:tailEnd/>
+                    </a:ln>
+                  </pic:spPr>
+                </pic:pic>
+              </a:graphicData>
+            </a:graphic>
+          </wp:inline>
+        </w:drawing>
+      </w:r>
     </w:p>
     <w:p>
       <w:pPr>
@@ -4283,280 +4511,11 @@
     </w:p>
     <w:p>
       <w:pPr>
-        <w:pStyle w:val="Textoindependiente"/>
-      </w:pPr>
-    </w:p>
-    <w:p>
-      <w:pPr>
-        <w:pStyle w:val="Textoindependiente"/>
-      </w:pPr>
-    </w:p>
-    <w:p>
-      <w:pPr>
-        <w:pStyle w:val="Textoindependiente"/>
-      </w:pPr>
-    </w:p>
-    <w:p>
-      <w:pPr>
-        <w:pStyle w:val="Textoindependiente"/>
-      </w:pPr>
-    </w:p>
-    <w:p>
-      <w:pPr>
-        <w:pStyle w:val="Textoindependiente"/>
-      </w:pPr>
-    </w:p>
-    <w:p>
-      <w:pPr>
-        <w:pStyle w:val="Textoindependiente"/>
-      </w:pPr>
-    </w:p>
-    <w:p>
-      <w:pPr>
-        <w:pStyle w:val="Textoindependiente"/>
-      </w:pPr>
-    </w:p>
-    <w:p>
-      <w:pPr>
-        <w:pStyle w:val="Textoindependiente"/>
-      </w:pPr>
-    </w:p>
-    <w:p>
-      <w:pPr>
-        <w:pStyle w:val="Textoindependiente"/>
-      </w:pPr>
-    </w:p>
-    <w:p>
-      <w:pPr>
-        <w:pStyle w:val="Textoindependiente"/>
-      </w:pPr>
-    </w:p>
-    <w:p>
-      <w:pPr>
-        <w:pStyle w:val="Textoindependiente"/>
-      </w:pPr>
-    </w:p>
-    <w:p>
-      <w:pPr>
-        <w:pStyle w:val="Textoindependiente"/>
-      </w:pPr>
-    </w:p>
-    <w:p>
-      <w:pPr>
-        <w:pStyle w:val="Textoindependiente"/>
-      </w:pPr>
-    </w:p>
-    <w:p>
-      <w:pPr>
-        <w:pStyle w:val="Textoindependiente"/>
-      </w:pPr>
-    </w:p>
-    <w:p>
-      <w:pPr>
-        <w:pStyle w:val="Textoindependiente"/>
-      </w:pPr>
-    </w:p>
-    <w:p>
-      <w:pPr>
-        <w:pStyle w:val="Textoindependiente"/>
-      </w:pPr>
-    </w:p>
-    <w:p>
-      <w:pPr>
-        <w:pStyle w:val="Textoindependiente"/>
-      </w:pPr>
-    </w:p>
-    <w:p>
-      <w:pPr>
-        <w:pStyle w:val="Textoindependiente"/>
-      </w:pPr>
-    </w:p>
-    <w:p>
-      <w:pPr>
-        <w:pStyle w:val="Textoindependiente"/>
-      </w:pPr>
-    </w:p>
-    <w:p>
-      <w:pPr>
-        <w:pStyle w:val="Textoindependiente"/>
-      </w:pPr>
-    </w:p>
-    <w:p>
-      <w:pPr>
-        <w:pStyle w:val="Textoindependiente"/>
-      </w:pPr>
-    </w:p>
-    <w:p>
-      <w:pPr>
-        <w:pStyle w:val="Textoindependiente"/>
-      </w:pPr>
-    </w:p>
-    <w:p>
-      <w:pPr>
-        <w:pStyle w:val="Textoindependiente"/>
-      </w:pPr>
-    </w:p>
-    <w:p>
-      <w:pPr>
         <w:pStyle w:val="Ttulo1"/>
       </w:pPr>
-      <w:bookmarkStart w:id="8" w:name="_Toc324009416"/>
-      <w:r>
-        <w:t>RN0</w:t>
-      </w:r>
-      <w:r>
-        <w:t>07</w:t>
-      </w:r>
-      <w:r>
-        <w:t xml:space="preserve">  Frecuencia de Seguimiento de Cliente</w:t>
-      </w:r>
-      <w:bookmarkEnd w:id="8"/>
-    </w:p>
-    <w:p>
-      <w:pPr>
-        <w:pStyle w:val="InfoBlue"/>
-      </w:pPr>
-      <w:r>
-        <w:t xml:space="preserve">La frecuencia de Seguimientos individuales a los Clientes </w:t>
-      </w:r>
-      <w:r>
-        <w:t xml:space="preserve">se </w:t>
-      </w:r>
-      <w:proofErr w:type="gramStart"/>
-      <w:r>
-        <w:t>deben</w:t>
-      </w:r>
-      <w:proofErr w:type="gramEnd"/>
-      <w:r>
-        <w:t xml:space="preserve"> realizar de manera mensual.</w:t>
-      </w:r>
-    </w:p>
-    <w:p>
-      <w:pPr>
-        <w:pStyle w:val="Textoindependiente"/>
-      </w:pPr>
-    </w:p>
-    <w:p>
-      <w:pPr>
-        <w:pStyle w:val="Ttulo1"/>
-      </w:pPr>
-      <w:bookmarkStart w:id="9" w:name="_Toc324009417"/>
-      <w:r>
-        <w:t>RN0</w:t>
-      </w:r>
-      <w:r>
-        <w:t>0</w:t>
-      </w:r>
-      <w:r>
-        <w:t>8</w:t>
-      </w:r>
-      <w:r>
-        <w:t xml:space="preserve"> Generación </w:t>
-      </w:r>
-      <w:r>
-        <w:t xml:space="preserve">de </w:t>
-      </w:r>
-      <w:r>
-        <w:t>Contrato</w:t>
-      </w:r>
-      <w:bookmarkEnd w:id="9"/>
-    </w:p>
-    <w:p>
-      <w:pPr>
-        <w:pStyle w:val="InfoBlue"/>
-      </w:pPr>
-      <w:r>
-        <w:t>Si un cliente tiene un contrato por un servicio, no se deberá generar otro contrato por el mismo servicio mientras haya uno vigente.</w:t>
-      </w:r>
-    </w:p>
-    <w:p>
-      <w:pPr>
-        <w:pStyle w:val="Textoindependiente"/>
-      </w:pPr>
-    </w:p>
-    <w:p>
-      <w:pPr>
-        <w:pStyle w:val="Ttulo1"/>
-      </w:pPr>
-      <w:bookmarkStart w:id="10" w:name="_Toc324009418"/>
-      <w:r>
-        <w:t>RN0</w:t>
-      </w:r>
-      <w:r>
-        <w:t>09</w:t>
-      </w:r>
-      <w:r>
-        <w:t xml:space="preserve"> </w:t>
-      </w:r>
-      <w:r>
-        <w:t xml:space="preserve">Generación </w:t>
-      </w:r>
-      <w:r>
-        <w:t xml:space="preserve">de </w:t>
-      </w:r>
-      <w:r>
-        <w:t>Adenda</w:t>
-      </w:r>
-      <w:bookmarkEnd w:id="10"/>
-    </w:p>
-    <w:p>
-      <w:pPr>
-        <w:pStyle w:val="InfoBlue"/>
-      </w:pPr>
-      <w:r>
-        <w:t>Se genera una Adenda sólo si el Contrato se encuentra vigente.</w:t>
-      </w:r>
-    </w:p>
-    <w:p>
-      <w:pPr>
-        <w:pStyle w:val="Textoindependiente"/>
-      </w:pPr>
-    </w:p>
-    <w:p>
-      <w:pPr>
-        <w:pStyle w:val="Ttulo1"/>
-      </w:pPr>
-      <w:bookmarkStart w:id="11" w:name="_Toc324009419"/>
-      <w:r>
-        <w:t>RN0</w:t>
-      </w:r>
-      <w:r>
-        <w:t>10</w:t>
-      </w:r>
-      <w:r>
-        <w:t xml:space="preserve"> Cálculo de Monto de Contrato</w:t>
-      </w:r>
-      <w:bookmarkEnd w:id="11"/>
-    </w:p>
-    <w:p>
-      <w:pPr>
-        <w:pStyle w:val="InfoBlue"/>
-      </w:pPr>
-      <w:r>
-        <w:t>El cálculo para determinar el monto de Contrato es:</w:t>
-      </w:r>
-    </w:p>
-    <w:p>
-      <w:pPr>
-        <w:pStyle w:val="Textoindependiente"/>
-      </w:pPr>
-    </w:p>
-    <w:p>
-      <w:pPr>
-        <w:pStyle w:val="Textoindependiente"/>
-      </w:pPr>
-    </w:p>
-    <w:p>
-      <w:pPr>
-        <w:pStyle w:val="Textoindependiente"/>
-      </w:pPr>
-    </w:p>
-    <w:p>
-      <w:pPr>
-        <w:pStyle w:val="Ttulo1"/>
-      </w:pPr>
       <w:bookmarkStart w:id="12" w:name="_Toc324009420"/>
       <w:r>
+        <w:lastRenderedPageBreak/>
         <w:t>RN0</w:t>
       </w:r>
       <w:r>
@@ -4866,8 +4825,8 @@
       </w:r>
     </w:p>
     <w:sectPr>
-      <w:headerReference w:type="default" r:id="rId8"/>
-      <w:footerReference w:type="default" r:id="rId9"/>
+      <w:headerReference w:type="default" r:id="rId10"/>
+      <w:footerReference w:type="default" r:id="rId11"/>
       <w:pgSz w:w="12240" w:h="15840" w:code="1"/>
       <w:pgMar w:top="1440" w:right="1440" w:bottom="1440" w:left="1440" w:header="720" w:footer="720" w:gutter="0"/>
       <w:cols w:space="720"/>
@@ -5014,7 +4973,7 @@
               <w:rStyle w:val="Nmerodepgina"/>
               <w:noProof/>
             </w:rPr>
-            <w:t>8</w:t>
+            <w:t>11</w:t>
           </w:r>
           <w:r>
             <w:rPr>

</xml_diff>